<commit_message>
DOCS: fix student 1 docs
</commit_message>
<xml_diff>
--- a/reports/Student #1/Requisitos Estudiante 1.docx
+++ b/reports/Student #1/Requisitos Estudiante 1.docx
@@ -4498,7 +4498,19 @@
             <w:rPr>
               <w:rFonts w:asciiTheme="majorHAnsi" w:hAnsiTheme="majorHAnsi" w:cstheme="majorHAnsi"/>
             </w:rPr>
-            <w:t xml:space="preserve">    </w:t>
+            <w:t xml:space="preserve"> </w:t>
+          </w:r>
+          <w:r>
+            <w:rPr>
+              <w:rFonts w:asciiTheme="majorHAnsi" w:hAnsiTheme="majorHAnsi" w:cstheme="majorHAnsi"/>
+            </w:rPr>
+            <w:t xml:space="preserve"> X</w:t>
+          </w:r>
+          <w:r>
+            <w:rPr>
+              <w:rFonts w:asciiTheme="majorHAnsi" w:hAnsiTheme="majorHAnsi" w:cstheme="majorHAnsi"/>
+            </w:rPr>
+            <w:t xml:space="preserve">   </w:t>
           </w:r>
         </w:sdtContent>
       </w:sdt>
@@ -6529,6 +6541,7 @@
     <w:rsid w:val="0096055B"/>
     <w:rsid w:val="00B12D67"/>
     <w:rsid w:val="00CB675E"/>
+    <w:rsid w:val="00E33AC5"/>
   </w:rsids>
   <m:mathPr>
     <m:mathFont m:val="Cambria Math"/>

</xml_diff>